<commit_message>
changed the moscow list
</commit_message>
<xml_diff>
--- a/Documents/Moscow list protask.docx
+++ b/Documents/Moscow list protask.docx
@@ -13,8 +13,16 @@
         <w:rPr>
           <w:b/>
         </w:rPr>
-        <w:t>Moscow list protask</w:t>
-      </w:r>
+        <w:t xml:space="preserve">Moscow list </w:t>
+      </w:r>
+      <w:proofErr w:type="spellStart"/>
+      <w:r>
+        <w:rPr>
+          <w:b/>
+        </w:rPr>
+        <w:t>protask</w:t>
+      </w:r>
+      <w:proofErr w:type="spellEnd"/>
     </w:p>
     <w:p>
       <w:pPr>
@@ -33,7 +41,7 @@
         </w:numPr>
       </w:pPr>
       <w:r>
-        <w:t>Web page</w:t>
+        <w:t>Unity</w:t>
       </w:r>
     </w:p>
     <w:p>
@@ -45,7 +53,7 @@
         </w:numPr>
       </w:pPr>
       <w:r>
-        <w:t>Unity game seen on a website</w:t>
+        <w:t>A platform for the ball.</w:t>
       </w:r>
     </w:p>
     <w:p>
@@ -57,7 +65,19 @@
         </w:numPr>
       </w:pPr>
       <w:r>
-        <w:t>Game name</w:t>
+        <w:t>A ball that can roll on a platform.</w:t>
+      </w:r>
+    </w:p>
+    <w:p>
+      <w:pPr>
+        <w:pStyle w:val="ListParagraph"/>
+        <w:numPr>
+          <w:ilvl w:val="0"/>
+          <w:numId w:val="1"/>
+        </w:numPr>
+      </w:pPr>
+      <w:r>
+        <w:t>Arduino</w:t>
       </w:r>
     </w:p>
     <w:p>
@@ -69,67 +89,15 @@
         </w:numPr>
       </w:pPr>
       <w:r>
-        <w:t>Company name</w:t>
-      </w:r>
-    </w:p>
-    <w:p>
-      <w:pPr>
-        <w:pStyle w:val="ListParagraph"/>
-        <w:numPr>
-          <w:ilvl w:val="0"/>
-          <w:numId w:val="1"/>
-        </w:numPr>
-      </w:pPr>
-      <w:r>
-        <w:t>Unity</w:t>
-      </w:r>
-    </w:p>
-    <w:p>
-      <w:pPr>
-        <w:pStyle w:val="ListParagraph"/>
-        <w:numPr>
-          <w:ilvl w:val="1"/>
-          <w:numId w:val="1"/>
-        </w:numPr>
-      </w:pPr>
-      <w:r>
-        <w:t>A platform for the ball.</w:t>
-      </w:r>
-    </w:p>
-    <w:p>
-      <w:pPr>
-        <w:pStyle w:val="ListParagraph"/>
-        <w:numPr>
-          <w:ilvl w:val="1"/>
-          <w:numId w:val="1"/>
-        </w:numPr>
-      </w:pPr>
-      <w:r>
-        <w:t>A ball that can roll on a platform.</w:t>
-      </w:r>
-    </w:p>
-    <w:p>
-      <w:pPr>
-        <w:pStyle w:val="ListParagraph"/>
-        <w:numPr>
-          <w:ilvl w:val="0"/>
-          <w:numId w:val="1"/>
-        </w:numPr>
-      </w:pPr>
-      <w:r>
-        <w:t>Arduino</w:t>
-      </w:r>
-    </w:p>
-    <w:p>
-      <w:pPr>
-        <w:pStyle w:val="ListParagraph"/>
-        <w:numPr>
-          <w:ilvl w:val="1"/>
-          <w:numId w:val="1"/>
-        </w:numPr>
-      </w:pPr>
-      <w:r>
-        <w:t>With the thumbstick you can move the bal.</w:t>
+        <w:t xml:space="preserve">With the </w:t>
+      </w:r>
+      <w:proofErr w:type="spellStart"/>
+      <w:r>
+        <w:t>thumbstick</w:t>
+      </w:r>
+      <w:proofErr w:type="spellEnd"/>
+      <w:r>
+        <w:t xml:space="preserve"> you can move the bal.</w:t>
       </w:r>
     </w:p>
     <w:p>
@@ -140,8 +108,13 @@
           <w:numId w:val="1"/>
         </w:numPr>
       </w:pPr>
-      <w:r>
-        <w:t>Thumbstick up is forwards.</w:t>
+      <w:proofErr w:type="spellStart"/>
+      <w:r>
+        <w:t>Thumbstick</w:t>
+      </w:r>
+      <w:proofErr w:type="spellEnd"/>
+      <w:r>
+        <w:t xml:space="preserve"> up is forwards.</w:t>
       </w:r>
     </w:p>
     <w:p>
@@ -152,8 +125,13 @@
           <w:numId w:val="1"/>
         </w:numPr>
       </w:pPr>
-      <w:r>
-        <w:t>Thumbstick down is backwards.</w:t>
+      <w:proofErr w:type="spellStart"/>
+      <w:r>
+        <w:t>Thumbstick</w:t>
+      </w:r>
+      <w:proofErr w:type="spellEnd"/>
+      <w:r>
+        <w:t xml:space="preserve"> down is backwards.</w:t>
       </w:r>
     </w:p>
     <w:p>
@@ -164,8 +142,13 @@
           <w:numId w:val="1"/>
         </w:numPr>
       </w:pPr>
-      <w:r>
-        <w:t>Thumbstick left is left.</w:t>
+      <w:proofErr w:type="spellStart"/>
+      <w:r>
+        <w:t>Thumbstick</w:t>
+      </w:r>
+      <w:proofErr w:type="spellEnd"/>
+      <w:r>
+        <w:t xml:space="preserve"> left is left.</w:t>
       </w:r>
     </w:p>
     <w:p>
@@ -176,17 +159,24 @@
           <w:numId w:val="1"/>
         </w:numPr>
       </w:pPr>
-      <w:r>
-        <w:t>Thumbstick right is right.</w:t>
+      <w:proofErr w:type="spellStart"/>
+      <w:r>
+        <w:t>Thumbstick</w:t>
+      </w:r>
+      <w:proofErr w:type="spellEnd"/>
+      <w:r>
+        <w:t xml:space="preserve"> right is right.</w:t>
       </w:r>
     </w:p>
     <w:p>
       <w:pPr>
         <w:pStyle w:val="Heading2"/>
       </w:pPr>
+      <w:proofErr w:type="spellStart"/>
       <w:r>
         <w:t>Shoulds</w:t>
       </w:r>
+      <w:proofErr w:type="spellEnd"/>
     </w:p>
     <w:p>
       <w:pPr>
@@ -278,45 +268,20 @@
         </w:numPr>
       </w:pPr>
       <w:r>
-        <w:t>By pressing bottom</w:t>
+        <w:t>By pressing bottom button you can reset the game.</w:t>
       </w:r>
       <w:bookmarkStart w:id="0" w:name="_GoBack"/>
       <w:bookmarkEnd w:id="0"/>
-      <w:r>
-        <w:t xml:space="preserve"> button you can reset the game.</w:t>
-      </w:r>
-    </w:p>
-    <w:p>
-      <w:pPr>
-        <w:pStyle w:val="ListParagraph"/>
-        <w:numPr>
-          <w:ilvl w:val="0"/>
-          <w:numId w:val="2"/>
-        </w:numPr>
-      </w:pPr>
-      <w:r>
-        <w:t>Php</w:t>
-      </w:r>
-    </w:p>
-    <w:p>
-      <w:pPr>
-        <w:pStyle w:val="ListParagraph"/>
-        <w:numPr>
-          <w:ilvl w:val="1"/>
-          <w:numId w:val="2"/>
-        </w:numPr>
-      </w:pPr>
-      <w:r>
-        <w:t>Make leaderboards shown on the webpage.</w:t>
-      </w:r>
     </w:p>
     <w:p>
       <w:pPr>
         <w:pStyle w:val="Heading2"/>
       </w:pPr>
+      <w:proofErr w:type="spellStart"/>
       <w:r>
         <w:t>Coulds</w:t>
       </w:r>
+      <w:proofErr w:type="spellEnd"/>
     </w:p>
     <w:p>
       <w:pPr>

</xml_diff>